<commit_message>
changed date on apply doc to 15 March
</commit_message>
<xml_diff>
--- a/call/how-to-apply.docx
+++ b/call/how-to-apply.docx
@@ -100,68 +100,75 @@
           <w:sz w:val="24"/>
           <w:szCs w:val="24"/>
         </w:rPr>
-        <w:t>To apply please answer the following questions and submit as a PDF to martha.kng@gmail.com by midnight 20 March 2020</w:t>
-      </w:r>
-      <w:r>
-        <w:rPr>
-          <w:rFonts w:ascii="Helvetica Neue" w:hAnsi="Helvetica Neue"/>
-          <w:sz w:val="24"/>
-          <w:szCs w:val="24"/>
-        </w:rPr>
-        <w:t xml:space="preserve">. Please do not send separate CVs or attachments. </w:t>
-      </w:r>
-    </w:p>
-    <w:p>
-      <w:pPr>
-        <w:pStyle w:val="normal0"/>
-        <w:rPr>
-          <w:rFonts w:ascii="Helvetica Neue" w:hAnsi="Helvetica Neue"/>
-          <w:sz w:val="24"/>
-          <w:szCs w:val="24"/>
-        </w:rPr>
-      </w:pPr>
-    </w:p>
-    <w:p>
-      <w:pPr>
-        <w:pStyle w:val="normal0"/>
-        <w:rPr>
-          <w:rFonts w:ascii="Helvetica Neue" w:hAnsi="Helvetica Neue"/>
-          <w:i/>
-          <w:sz w:val="24"/>
-          <w:szCs w:val="24"/>
-        </w:rPr>
-      </w:pPr>
-      <w:r>
-        <w:rPr>
-          <w:rFonts w:ascii="Helvetica Neue" w:hAnsi="Helvetica Neue"/>
-          <w:i/>
-          <w:sz w:val="24"/>
-          <w:szCs w:val="24"/>
-        </w:rPr>
-        <w:t>If you have any access needs that require you to submit your proposal in another format, please get in touch so we can help you find a suitable option. All applications will be assessed according to the same criteria and submitting in a different format wi</w:t>
-      </w:r>
-      <w:r>
-        <w:rPr>
-          <w:rFonts w:ascii="Helvetica Neue" w:hAnsi="Helvetica Neue"/>
-          <w:i/>
-          <w:sz w:val="24"/>
-          <w:szCs w:val="24"/>
-        </w:rPr>
-        <w:t>ll not affect your chances of being selected.</w:t>
+        <w:t>To apply please answer the following questions and submit as a PDF to mar</w:t>
+      </w:r>
+      <w:r>
+        <w:rPr>
+          <w:rFonts w:ascii="Helvetica Neue" w:hAnsi="Helvetica Neue"/>
+          <w:b/>
+          <w:sz w:val="24"/>
+          <w:szCs w:val="24"/>
+        </w:rPr>
+        <w:t>tha.kng@gmail.com by midnight 15</w:t>
       </w:r>
       <w:bookmarkStart w:id="0" w:name="_GoBack"/>
       <w:bookmarkEnd w:id="0"/>
-    </w:p>
-    <w:p>
-      <w:pPr>
-        <w:pStyle w:val="normal0"/>
+      <w:r>
         <w:rPr>
           <w:rFonts w:ascii="Helvetica Neue" w:hAnsi="Helvetica Neue"/>
           <w:b/>
           <w:sz w:val="24"/>
           <w:szCs w:val="24"/>
         </w:rPr>
-      </w:pPr>
+        <w:t xml:space="preserve"> March 2020</w:t>
+      </w:r>
+      <w:r>
+        <w:rPr>
+          <w:rFonts w:ascii="Helvetica Neue" w:hAnsi="Helvetica Neue"/>
+          <w:sz w:val="24"/>
+          <w:szCs w:val="24"/>
+        </w:rPr>
+        <w:t xml:space="preserve">. Please do not send separate CVs or attachments. </w:t>
+      </w:r>
+    </w:p>
+    <w:p>
+      <w:pPr>
+        <w:pStyle w:val="normal0"/>
+        <w:rPr>
+          <w:rFonts w:ascii="Helvetica Neue" w:hAnsi="Helvetica Neue"/>
+          <w:sz w:val="24"/>
+          <w:szCs w:val="24"/>
+        </w:rPr>
+      </w:pPr>
+    </w:p>
+    <w:p>
+      <w:pPr>
+        <w:pStyle w:val="normal0"/>
+        <w:rPr>
+          <w:rFonts w:ascii="Helvetica Neue" w:hAnsi="Helvetica Neue"/>
+          <w:i/>
+          <w:sz w:val="24"/>
+          <w:szCs w:val="24"/>
+        </w:rPr>
+      </w:pPr>
+      <w:r>
+        <w:rPr>
+          <w:rFonts w:ascii="Helvetica Neue" w:hAnsi="Helvetica Neue"/>
+          <w:i/>
+          <w:sz w:val="24"/>
+          <w:szCs w:val="24"/>
+        </w:rPr>
+        <w:t>If you have any access needs that require you to submit your proposal in another format, please get in touch so we can help you find a suitable option. All applications will be assessed according to the same criteria and submitting in a different format wi</w:t>
+      </w:r>
+      <w:r>
+        <w:rPr>
+          <w:rFonts w:ascii="Helvetica Neue" w:hAnsi="Helvetica Neue"/>
+          <w:i/>
+          <w:sz w:val="24"/>
+          <w:szCs w:val="24"/>
+        </w:rPr>
+        <w:t>ll not affect your chances of being selected.</w:t>
+      </w:r>
     </w:p>
     <w:p>
       <w:pPr>
@@ -173,13 +180,24 @@
           <w:szCs w:val="24"/>
         </w:rPr>
       </w:pPr>
-      <w:r>
+    </w:p>
+    <w:p>
+      <w:pPr>
+        <w:pStyle w:val="normal0"/>
         <w:rPr>
           <w:rFonts w:ascii="Helvetica Neue" w:hAnsi="Helvetica Neue"/>
           <w:b/>
           <w:sz w:val="24"/>
           <w:szCs w:val="24"/>
         </w:rPr>
+      </w:pPr>
+      <w:r>
+        <w:rPr>
+          <w:rFonts w:ascii="Helvetica Neue" w:hAnsi="Helvetica Neue"/>
+          <w:b/>
+          <w:sz w:val="24"/>
+          <w:szCs w:val="24"/>
+        </w:rPr>
         <w:t>Information about you</w:t>
       </w:r>
     </w:p>
@@ -320,7 +338,15 @@
           <w:sz w:val="24"/>
           <w:szCs w:val="24"/>
         </w:rPr>
-        <w:t>5. Tell us about yourself and your practice, please include a link to relevant work or website (max 100 words)</w:t>
+        <w:t>5. Tell us about yourself and your practice, please include a link to relevant work or website</w:t>
+      </w:r>
+      <w:r>
+        <w:rPr>
+          <w:rFonts w:ascii="Helvetica Neue" w:hAnsi="Helvetica Neue"/>
+          <w:sz w:val="24"/>
+          <w:szCs w:val="24"/>
+        </w:rPr>
+        <w:t xml:space="preserve"> (max 100 words)</w:t>
       </w:r>
     </w:p>
     <w:p>

</xml_diff>